<commit_message>
LABDSOF-192: Final Version of Project Documentation
</commit_message>
<xml_diff>
--- a/Documentation/NetQuest_Documentation.docx
+++ b/Documentation/NetQuest_Documentation.docx
@@ -11306,6 +11306,13 @@
         </w:tc>
       </w:tr>
     </w:tbl>
+    <w:p>
+      <w:pPr>
+        <w:rPr>
+          <w:lang w:val="pt-PT"/>
+        </w:rPr>
+      </w:pPr>
+    </w:p>
     <w:p>
       <w:pPr>
         <w:rPr>

</xml_diff>